<commit_message>
Update Sailing through adolecence.docx
</commit_message>
<xml_diff>
--- a/Sailing through adolecence.docx
+++ b/Sailing through adolecence.docx
@@ -174,7 +174,7 @@
           <w:footerReference r:id="rId6" w:type="default"/>
           <w:type w:val="nextColumn"/>
           <w:pgSz w:w="7920" w:h="12240"/>
-          <w:pgMar w:top="1440" w:right="1440" w:bottom="1440" w:left="1800" w:header="504" w:footer="504" w:gutter="202"/>
+          <w:pgMar w:top="1094" w:right="864" w:bottom="1094" w:left="1094" w:header="504" w:footer="504" w:gutter="202"/>
           <w:pgNumType w:fmt="decimal" w:start="1"/>
           <w:cols w:space="720" w:num="1"/>
           <w:titlePg/>
@@ -451,6 +451,14 @@
         </w:rPr>
         <w:t xml:space="preserve"> You are beautiful, extraordinary and wonderfully made.</w:t>
       </w:r>
+    </w:p>
+    <w:p>
+      <w:pPr>
+        <w:pStyle w:val="10"/>
+        <w:rPr>
+          <w:rFonts w:ascii="Garamond" w:hAnsi="Garamond"/>
+        </w:rPr>
+      </w:pPr>
     </w:p>
     <w:p>
       <w:pPr>
@@ -3105,6 +3113,7 @@
       <w:pPr>
         <w:pStyle w:val="11"/>
         <w:numPr>
+          <w:ilvl w:val="0"/>
           <w:numId w:val="0"/>
         </w:numPr>
         <w:bidi w:val="0"/>
@@ -3176,6 +3185,7 @@
         <w:pStyle w:val="11"/>
         <w:widowControl w:val="0"/>
         <w:numPr>
+          <w:ilvl w:val="0"/>
           <w:numId w:val="0"/>
         </w:numPr>
         <w:bidi w:val="0"/>
@@ -3258,6 +3268,7 @@
         <w:pStyle w:val="11"/>
         <w:widowControl w:val="0"/>
         <w:numPr>
+          <w:ilvl w:val="0"/>
           <w:numId w:val="0"/>
         </w:numPr>
         <w:bidi w:val="0"/>
@@ -3331,6 +3342,7 @@
         <w:pStyle w:val="11"/>
         <w:widowControl w:val="0"/>
         <w:numPr>
+          <w:ilvl w:val="0"/>
           <w:numId w:val="0"/>
         </w:numPr>
         <w:bidi w:val="0"/>
@@ -3396,7 +3408,17 @@
           <w:sz w:val="24"/>
           <w:szCs w:val="24"/>
         </w:rPr>
-        <w:t>: If you feel uncomfortable or pressured in a situation, have a plan to leave gracefully. You can use excuses like having prior commitments or needing to study as a way to exit without confrontation. Trust your instincts; if something doesn't feel right, it's essential to prioritize your well-being and safety. Remember, it's okay to put yourself first and remove yourself from any situation that compromises your values or makes you feel uneasy. Surround yourself with friends who respect your boundaries and support your decisions. If you ever find yourself in a challenging spot, reach out to a trusted friend or family member for support. Embracing your right to walk away from uncomfortable situations empowers you to take control of your life and navigate through peer pressure with confidence and resilience. Your well-being is paramount, and choosing to protect it will ensure that you build a life that aligns with your true self.</w:t>
+        <w:t>: If you feel uncomfortable or pressured in a situation, have a plan to leave gracefully. You can use excuses like having prior commitments or needing to study as a way to exit without confrontation. Trust your instincts; if something doesn't feel right, it's essential to prioritize your well-being and safety. Remember, it's okay to put yourself first and remove yourself from any situation that compromises your values</w:t>
+      </w:r>
+      <w:bookmarkStart w:id="0" w:name="_GoBack"/>
+      <w:bookmarkEnd w:id="0"/>
+      <w:r>
+        <w:rPr>
+          <w:rFonts w:hint="default"/>
+          <w:sz w:val="24"/>
+          <w:szCs w:val="24"/>
+        </w:rPr>
+        <w:t xml:space="preserve"> or makes you feel uneasy. Surround yourself with friends who respect your boundaries and support your decisions. If you ever find yourself in a challenging spot, reach out to a trusted friend or family member for support. Embracing your right to walk away from uncomfortable situations empowers you to take control of your life and navigate through peer pressure with confidence and resilience. Your well-being is paramount, and choosing to protect it will ensure that you build a life that aligns with your true self.</w:t>
       </w:r>
     </w:p>
     <w:p>
@@ -3533,6 +3555,7 @@
         <w:pStyle w:val="11"/>
         <w:widowControl w:val="0"/>
         <w:numPr>
+          <w:ilvl w:val="0"/>
           <w:numId w:val="0"/>
         </w:numPr>
         <w:bidi w:val="0"/>
@@ -3696,6 +3719,7 @@
         <w:pStyle w:val="11"/>
         <w:widowControl w:val="0"/>
         <w:numPr>
+          <w:ilvl w:val="0"/>
           <w:numId w:val="0"/>
         </w:numPr>
         <w:bidi w:val="0"/>
@@ -5738,6 +5762,7 @@
         <w:pStyle w:val="11"/>
         <w:widowControl w:val="0"/>
         <w:numPr>
+          <w:ilvl w:val="0"/>
           <w:numId w:val="0"/>
         </w:numPr>
         <w:bidi w:val="0"/>
@@ -37910,104 +37935,104 @@
     <w:lsdException w:qFormat="1" w:uiPriority="99" w:name="Balloon Text"/>
     <w:lsdException w:unhideWhenUsed="0" w:uiPriority="39" w:semiHidden="0" w:name="Table Grid"/>
     <w:lsdException w:uiPriority="99" w:name="Table Theme"/>
-    <w:lsdException w:qFormat="1" w:unhideWhenUsed="0" w:uiPriority="60" w:semiHidden="0" w:name="Light Shading"/>
-    <w:lsdException w:qFormat="1" w:unhideWhenUsed="0" w:uiPriority="61" w:semiHidden="0" w:name="Light List"/>
-    <w:lsdException w:qFormat="1" w:unhideWhenUsed="0" w:uiPriority="62" w:semiHidden="0" w:name="Light Grid"/>
-    <w:lsdException w:qFormat="1" w:unhideWhenUsed="0" w:uiPriority="63" w:semiHidden="0" w:name="Medium Shading 1"/>
-    <w:lsdException w:qFormat="1" w:unhideWhenUsed="0" w:uiPriority="64" w:semiHidden="0" w:name="Medium Shading 2"/>
-    <w:lsdException w:qFormat="1" w:unhideWhenUsed="0" w:uiPriority="65" w:semiHidden="0" w:name="Medium List 1"/>
-    <w:lsdException w:qFormat="1" w:unhideWhenUsed="0" w:uiPriority="66" w:semiHidden="0" w:name="Medium List 2"/>
-    <w:lsdException w:qFormat="1" w:unhideWhenUsed="0" w:uiPriority="67" w:semiHidden="0" w:name="Medium Grid 1"/>
-    <w:lsdException w:qFormat="1" w:unhideWhenUsed="0" w:uiPriority="68" w:semiHidden="0" w:name="Medium Grid 2"/>
-    <w:lsdException w:qFormat="1" w:unhideWhenUsed="0" w:uiPriority="69" w:semiHidden="0" w:name="Medium Grid 3"/>
-    <w:lsdException w:qFormat="1" w:unhideWhenUsed="0" w:uiPriority="70" w:semiHidden="0" w:name="Dark List"/>
-    <w:lsdException w:qFormat="1" w:unhideWhenUsed="0" w:uiPriority="71" w:semiHidden="0" w:name="Colorful Shading"/>
-    <w:lsdException w:qFormat="1" w:unhideWhenUsed="0" w:uiPriority="72" w:semiHidden="0" w:name="Colorful List"/>
-    <w:lsdException w:qFormat="1" w:unhideWhenUsed="0" w:uiPriority="73" w:semiHidden="0" w:name="Colorful Grid"/>
-    <w:lsdException w:qFormat="1" w:unhideWhenUsed="0" w:uiPriority="60" w:semiHidden="0" w:name="Light Shading Accent 1"/>
-    <w:lsdException w:qFormat="1" w:unhideWhenUsed="0" w:uiPriority="61" w:semiHidden="0" w:name="Light List Accent 1"/>
+    <w:lsdException w:unhideWhenUsed="0" w:uiPriority="60" w:semiHidden="0" w:name="Light Shading"/>
+    <w:lsdException w:unhideWhenUsed="0" w:uiPriority="61" w:semiHidden="0" w:name="Light List"/>
+    <w:lsdException w:unhideWhenUsed="0" w:uiPriority="62" w:semiHidden="0" w:name="Light Grid"/>
+    <w:lsdException w:unhideWhenUsed="0" w:uiPriority="63" w:semiHidden="0" w:name="Medium Shading 1"/>
+    <w:lsdException w:unhideWhenUsed="0" w:uiPriority="64" w:semiHidden="0" w:name="Medium Shading 2"/>
+    <w:lsdException w:unhideWhenUsed="0" w:uiPriority="65" w:semiHidden="0" w:name="Medium List 1"/>
+    <w:lsdException w:unhideWhenUsed="0" w:uiPriority="66" w:semiHidden="0" w:name="Medium List 2"/>
+    <w:lsdException w:unhideWhenUsed="0" w:uiPriority="67" w:semiHidden="0" w:name="Medium Grid 1"/>
+    <w:lsdException w:unhideWhenUsed="0" w:uiPriority="68" w:semiHidden="0" w:name="Medium Grid 2"/>
+    <w:lsdException w:unhideWhenUsed="0" w:uiPriority="69" w:semiHidden="0" w:name="Medium Grid 3"/>
+    <w:lsdException w:unhideWhenUsed="0" w:uiPriority="70" w:semiHidden="0" w:name="Dark List"/>
+    <w:lsdException w:unhideWhenUsed="0" w:uiPriority="71" w:semiHidden="0" w:name="Colorful Shading"/>
+    <w:lsdException w:unhideWhenUsed="0" w:uiPriority="72" w:semiHidden="0" w:name="Colorful List"/>
+    <w:lsdException w:unhideWhenUsed="0" w:uiPriority="73" w:semiHidden="0" w:name="Colorful Grid"/>
+    <w:lsdException w:unhideWhenUsed="0" w:uiPriority="60" w:semiHidden="0" w:name="Light Shading Accent 1"/>
+    <w:lsdException w:unhideWhenUsed="0" w:uiPriority="61" w:semiHidden="0" w:name="Light List Accent 1"/>
     <w:lsdException w:unhideWhenUsed="0" w:uiPriority="62" w:semiHidden="0" w:name="Light Grid Accent 1"/>
-    <w:lsdException w:qFormat="1" w:unhideWhenUsed="0" w:uiPriority="63" w:semiHidden="0" w:name="Medium Shading 1 Accent 1"/>
-    <w:lsdException w:qFormat="1" w:unhideWhenUsed="0" w:uiPriority="64" w:semiHidden="0" w:name="Medium Shading 2 Accent 1"/>
-    <w:lsdException w:qFormat="1" w:unhideWhenUsed="0" w:uiPriority="65" w:semiHidden="0" w:name="Medium List 1 Accent 1"/>
-    <w:lsdException w:qFormat="1" w:unhideWhenUsed="0" w:uiPriority="66" w:semiHidden="0" w:name="Medium List 2 Accent 1"/>
-    <w:lsdException w:qFormat="1" w:unhideWhenUsed="0" w:uiPriority="67" w:semiHidden="0" w:name="Medium Grid 1 Accent 1"/>
-    <w:lsdException w:qFormat="1" w:unhideWhenUsed="0" w:uiPriority="68" w:semiHidden="0" w:name="Medium Grid 2 Accent 1"/>
-    <w:lsdException w:qFormat="1" w:unhideWhenUsed="0" w:uiPriority="69" w:semiHidden="0" w:name="Medium Grid 3 Accent 1"/>
+    <w:lsdException w:unhideWhenUsed="0" w:uiPriority="63" w:semiHidden="0" w:name="Medium Shading 1 Accent 1"/>
+    <w:lsdException w:unhideWhenUsed="0" w:uiPriority="64" w:semiHidden="0" w:name="Medium Shading 2 Accent 1"/>
+    <w:lsdException w:unhideWhenUsed="0" w:uiPriority="65" w:semiHidden="0" w:name="Medium List 1 Accent 1"/>
+    <w:lsdException w:unhideWhenUsed="0" w:uiPriority="66" w:semiHidden="0" w:name="Medium List 2 Accent 1"/>
+    <w:lsdException w:unhideWhenUsed="0" w:uiPriority="67" w:semiHidden="0" w:name="Medium Grid 1 Accent 1"/>
+    <w:lsdException w:unhideWhenUsed="0" w:uiPriority="68" w:semiHidden="0" w:name="Medium Grid 2 Accent 1"/>
+    <w:lsdException w:unhideWhenUsed="0" w:uiPriority="69" w:semiHidden="0" w:name="Medium Grid 3 Accent 1"/>
     <w:lsdException w:unhideWhenUsed="0" w:uiPriority="70" w:semiHidden="0" w:name="Dark List Accent 1"/>
-    <w:lsdException w:qFormat="1" w:unhideWhenUsed="0" w:uiPriority="71" w:semiHidden="0" w:name="Colorful Shading Accent 1"/>
-    <w:lsdException w:qFormat="1" w:unhideWhenUsed="0" w:uiPriority="72" w:semiHidden="0" w:name="Colorful List Accent 1"/>
-    <w:lsdException w:qFormat="1" w:unhideWhenUsed="0" w:uiPriority="73" w:semiHidden="0" w:name="Colorful Grid Accent 1"/>
-    <w:lsdException w:qFormat="1" w:unhideWhenUsed="0" w:uiPriority="60" w:semiHidden="0" w:name="Light Shading Accent 2"/>
-    <w:lsdException w:qFormat="1" w:unhideWhenUsed="0" w:uiPriority="61" w:semiHidden="0" w:name="Light List Accent 2"/>
-    <w:lsdException w:qFormat="1" w:unhideWhenUsed="0" w:uiPriority="62" w:semiHidden="0" w:name="Light Grid Accent 2"/>
-    <w:lsdException w:qFormat="1" w:unhideWhenUsed="0" w:uiPriority="63" w:semiHidden="0" w:name="Medium Shading 1 Accent 2"/>
-    <w:lsdException w:qFormat="1" w:unhideWhenUsed="0" w:uiPriority="64" w:semiHidden="0" w:name="Medium Shading 2 Accent 2"/>
-    <w:lsdException w:qFormat="1" w:unhideWhenUsed="0" w:uiPriority="65" w:semiHidden="0" w:name="Medium List 1 Accent 2"/>
-    <w:lsdException w:qFormat="1" w:unhideWhenUsed="0" w:uiPriority="66" w:semiHidden="0" w:name="Medium List 2 Accent 2"/>
-    <w:lsdException w:qFormat="1" w:unhideWhenUsed="0" w:uiPriority="67" w:semiHidden="0" w:name="Medium Grid 1 Accent 2"/>
-    <w:lsdException w:qFormat="1" w:unhideWhenUsed="0" w:uiPriority="68" w:semiHidden="0" w:name="Medium Grid 2 Accent 2"/>
-    <w:lsdException w:qFormat="1" w:unhideWhenUsed="0" w:uiPriority="69" w:semiHidden="0" w:name="Medium Grid 3 Accent 2"/>
-    <w:lsdException w:qFormat="1" w:unhideWhenUsed="0" w:uiPriority="70" w:semiHidden="0" w:name="Dark List Accent 2"/>
-    <w:lsdException w:qFormat="1" w:unhideWhenUsed="0" w:uiPriority="71" w:semiHidden="0" w:name="Colorful Shading Accent 2"/>
-    <w:lsdException w:qFormat="1" w:unhideWhenUsed="0" w:uiPriority="72" w:semiHidden="0" w:name="Colorful List Accent 2"/>
-    <w:lsdException w:qFormat="1" w:unhideWhenUsed="0" w:uiPriority="73" w:semiHidden="0" w:name="Colorful Grid Accent 2"/>
-    <w:lsdException w:qFormat="1" w:unhideWhenUsed="0" w:uiPriority="60" w:semiHidden="0" w:name="Light Shading Accent 3"/>
-    <w:lsdException w:qFormat="1" w:unhideWhenUsed="0" w:uiPriority="61" w:semiHidden="0" w:name="Light List Accent 3"/>
-    <w:lsdException w:qFormat="1" w:unhideWhenUsed="0" w:uiPriority="62" w:semiHidden="0" w:name="Light Grid Accent 3"/>
-    <w:lsdException w:qFormat="1" w:unhideWhenUsed="0" w:uiPriority="63" w:semiHidden="0" w:name="Medium Shading 1 Accent 3"/>
-    <w:lsdException w:qFormat="1" w:unhideWhenUsed="0" w:uiPriority="64" w:semiHidden="0" w:name="Medium Shading 2 Accent 3"/>
-    <w:lsdException w:qFormat="1" w:unhideWhenUsed="0" w:uiPriority="65" w:semiHidden="0" w:name="Medium List 1 Accent 3"/>
-    <w:lsdException w:qFormat="1" w:unhideWhenUsed="0" w:uiPriority="66" w:semiHidden="0" w:name="Medium List 2 Accent 3"/>
-    <w:lsdException w:qFormat="1" w:unhideWhenUsed="0" w:uiPriority="67" w:semiHidden="0" w:name="Medium Grid 1 Accent 3"/>
-    <w:lsdException w:qFormat="1" w:unhideWhenUsed="0" w:uiPriority="68" w:semiHidden="0" w:name="Medium Grid 2 Accent 3"/>
-    <w:lsdException w:qFormat="1" w:unhideWhenUsed="0" w:uiPriority="69" w:semiHidden="0" w:name="Medium Grid 3 Accent 3"/>
-    <w:lsdException w:qFormat="1" w:unhideWhenUsed="0" w:uiPriority="70" w:semiHidden="0" w:name="Dark List Accent 3"/>
-    <w:lsdException w:qFormat="1" w:unhideWhenUsed="0" w:uiPriority="71" w:semiHidden="0" w:name="Colorful Shading Accent 3"/>
-    <w:lsdException w:qFormat="1" w:unhideWhenUsed="0" w:uiPriority="72" w:semiHidden="0" w:name="Colorful List Accent 3"/>
-    <w:lsdException w:qFormat="1" w:unhideWhenUsed="0" w:uiPriority="73" w:semiHidden="0" w:name="Colorful Grid Accent 3"/>
-    <w:lsdException w:qFormat="1" w:unhideWhenUsed="0" w:uiPriority="60" w:semiHidden="0" w:name="Light Shading Accent 4"/>
-    <w:lsdException w:qFormat="1" w:unhideWhenUsed="0" w:uiPriority="61" w:semiHidden="0" w:name="Light List Accent 4"/>
-    <w:lsdException w:qFormat="1" w:unhideWhenUsed="0" w:uiPriority="62" w:semiHidden="0" w:name="Light Grid Accent 4"/>
-    <w:lsdException w:qFormat="1" w:unhideWhenUsed="0" w:uiPriority="63" w:semiHidden="0" w:name="Medium Shading 1 Accent 4"/>
-    <w:lsdException w:qFormat="1" w:unhideWhenUsed="0" w:uiPriority="64" w:semiHidden="0" w:name="Medium Shading 2 Accent 4"/>
-    <w:lsdException w:qFormat="1" w:unhideWhenUsed="0" w:uiPriority="65" w:semiHidden="0" w:name="Medium List 1 Accent 4"/>
+    <w:lsdException w:unhideWhenUsed="0" w:uiPriority="71" w:semiHidden="0" w:name="Colorful Shading Accent 1"/>
+    <w:lsdException w:unhideWhenUsed="0" w:uiPriority="72" w:semiHidden="0" w:name="Colorful List Accent 1"/>
+    <w:lsdException w:unhideWhenUsed="0" w:uiPriority="73" w:semiHidden="0" w:name="Colorful Grid Accent 1"/>
+    <w:lsdException w:unhideWhenUsed="0" w:uiPriority="60" w:semiHidden="0" w:name="Light Shading Accent 2"/>
+    <w:lsdException w:unhideWhenUsed="0" w:uiPriority="61" w:semiHidden="0" w:name="Light List Accent 2"/>
+    <w:lsdException w:unhideWhenUsed="0" w:uiPriority="62" w:semiHidden="0" w:name="Light Grid Accent 2"/>
+    <w:lsdException w:unhideWhenUsed="0" w:uiPriority="63" w:semiHidden="0" w:name="Medium Shading 1 Accent 2"/>
+    <w:lsdException w:unhideWhenUsed="0" w:uiPriority="64" w:semiHidden="0" w:name="Medium Shading 2 Accent 2"/>
+    <w:lsdException w:unhideWhenUsed="0" w:uiPriority="65" w:semiHidden="0" w:name="Medium List 1 Accent 2"/>
+    <w:lsdException w:unhideWhenUsed="0" w:uiPriority="66" w:semiHidden="0" w:name="Medium List 2 Accent 2"/>
+    <w:lsdException w:unhideWhenUsed="0" w:uiPriority="67" w:semiHidden="0" w:name="Medium Grid 1 Accent 2"/>
+    <w:lsdException w:unhideWhenUsed="0" w:uiPriority="68" w:semiHidden="0" w:name="Medium Grid 2 Accent 2"/>
+    <w:lsdException w:unhideWhenUsed="0" w:uiPriority="69" w:semiHidden="0" w:name="Medium Grid 3 Accent 2"/>
+    <w:lsdException w:unhideWhenUsed="0" w:uiPriority="70" w:semiHidden="0" w:name="Dark List Accent 2"/>
+    <w:lsdException w:unhideWhenUsed="0" w:uiPriority="71" w:semiHidden="0" w:name="Colorful Shading Accent 2"/>
+    <w:lsdException w:unhideWhenUsed="0" w:uiPriority="72" w:semiHidden="0" w:name="Colorful List Accent 2"/>
+    <w:lsdException w:unhideWhenUsed="0" w:uiPriority="73" w:semiHidden="0" w:name="Colorful Grid Accent 2"/>
+    <w:lsdException w:unhideWhenUsed="0" w:uiPriority="60" w:semiHidden="0" w:name="Light Shading Accent 3"/>
+    <w:lsdException w:unhideWhenUsed="0" w:uiPriority="61" w:semiHidden="0" w:name="Light List Accent 3"/>
+    <w:lsdException w:unhideWhenUsed="0" w:uiPriority="62" w:semiHidden="0" w:name="Light Grid Accent 3"/>
+    <w:lsdException w:unhideWhenUsed="0" w:uiPriority="63" w:semiHidden="0" w:name="Medium Shading 1 Accent 3"/>
+    <w:lsdException w:unhideWhenUsed="0" w:uiPriority="64" w:semiHidden="0" w:name="Medium Shading 2 Accent 3"/>
+    <w:lsdException w:unhideWhenUsed="0" w:uiPriority="65" w:semiHidden="0" w:name="Medium List 1 Accent 3"/>
+    <w:lsdException w:unhideWhenUsed="0" w:uiPriority="66" w:semiHidden="0" w:name="Medium List 2 Accent 3"/>
+    <w:lsdException w:unhideWhenUsed="0" w:uiPriority="67" w:semiHidden="0" w:name="Medium Grid 1 Accent 3"/>
+    <w:lsdException w:unhideWhenUsed="0" w:uiPriority="68" w:semiHidden="0" w:name="Medium Grid 2 Accent 3"/>
+    <w:lsdException w:unhideWhenUsed="0" w:uiPriority="69" w:semiHidden="0" w:name="Medium Grid 3 Accent 3"/>
+    <w:lsdException w:unhideWhenUsed="0" w:uiPriority="70" w:semiHidden="0" w:name="Dark List Accent 3"/>
+    <w:lsdException w:unhideWhenUsed="0" w:uiPriority="71" w:semiHidden="0" w:name="Colorful Shading Accent 3"/>
+    <w:lsdException w:unhideWhenUsed="0" w:uiPriority="72" w:semiHidden="0" w:name="Colorful List Accent 3"/>
+    <w:lsdException w:unhideWhenUsed="0" w:uiPriority="73" w:semiHidden="0" w:name="Colorful Grid Accent 3"/>
+    <w:lsdException w:unhideWhenUsed="0" w:uiPriority="60" w:semiHidden="0" w:name="Light Shading Accent 4"/>
+    <w:lsdException w:unhideWhenUsed="0" w:uiPriority="61" w:semiHidden="0" w:name="Light List Accent 4"/>
+    <w:lsdException w:unhideWhenUsed="0" w:uiPriority="62" w:semiHidden="0" w:name="Light Grid Accent 4"/>
+    <w:lsdException w:unhideWhenUsed="0" w:uiPriority="63" w:semiHidden="0" w:name="Medium Shading 1 Accent 4"/>
+    <w:lsdException w:unhideWhenUsed="0" w:uiPriority="64" w:semiHidden="0" w:name="Medium Shading 2 Accent 4"/>
+    <w:lsdException w:unhideWhenUsed="0" w:uiPriority="65" w:semiHidden="0" w:name="Medium List 1 Accent 4"/>
     <w:lsdException w:qFormat="1" w:unhideWhenUsed="0" w:uiPriority="66" w:semiHidden="0" w:name="Medium List 2 Accent 4"/>
-    <w:lsdException w:qFormat="1" w:unhideWhenUsed="0" w:uiPriority="67" w:semiHidden="0" w:name="Medium Grid 1 Accent 4"/>
-    <w:lsdException w:qFormat="1" w:unhideWhenUsed="0" w:uiPriority="68" w:semiHidden="0" w:name="Medium Grid 2 Accent 4"/>
+    <w:lsdException w:unhideWhenUsed="0" w:uiPriority="67" w:semiHidden="0" w:name="Medium Grid 1 Accent 4"/>
+    <w:lsdException w:unhideWhenUsed="0" w:uiPriority="68" w:semiHidden="0" w:name="Medium Grid 2 Accent 4"/>
     <w:lsdException w:unhideWhenUsed="0" w:uiPriority="69" w:semiHidden="0" w:name="Medium Grid 3 Accent 4"/>
-    <w:lsdException w:qFormat="1" w:unhideWhenUsed="0" w:uiPriority="70" w:semiHidden="0" w:name="Dark List Accent 4"/>
+    <w:lsdException w:unhideWhenUsed="0" w:uiPriority="70" w:semiHidden="0" w:name="Dark List Accent 4"/>
     <w:lsdException w:unhideWhenUsed="0" w:uiPriority="71" w:semiHidden="0" w:name="Colorful Shading Accent 4"/>
-    <w:lsdException w:qFormat="1" w:unhideWhenUsed="0" w:uiPriority="72" w:semiHidden="0" w:name="Colorful List Accent 4"/>
-    <w:lsdException w:qFormat="1" w:unhideWhenUsed="0" w:uiPriority="73" w:semiHidden="0" w:name="Colorful Grid Accent 4"/>
-    <w:lsdException w:qFormat="1" w:unhideWhenUsed="0" w:uiPriority="60" w:semiHidden="0" w:name="Light Shading Accent 5"/>
-    <w:lsdException w:qFormat="1" w:unhideWhenUsed="0" w:uiPriority="61" w:semiHidden="0" w:name="Light List Accent 5"/>
-    <w:lsdException w:qFormat="1" w:unhideWhenUsed="0" w:uiPriority="62" w:semiHidden="0" w:name="Light Grid Accent 5"/>
-    <w:lsdException w:qFormat="1" w:unhideWhenUsed="0" w:uiPriority="63" w:semiHidden="0" w:name="Medium Shading 1 Accent 5"/>
-    <w:lsdException w:qFormat="1" w:unhideWhenUsed="0" w:uiPriority="64" w:semiHidden="0" w:name="Medium Shading 2 Accent 5"/>
-    <w:lsdException w:qFormat="1" w:unhideWhenUsed="0" w:uiPriority="65" w:semiHidden="0" w:name="Medium List 1 Accent 5"/>
+    <w:lsdException w:unhideWhenUsed="0" w:uiPriority="72" w:semiHidden="0" w:name="Colorful List Accent 4"/>
+    <w:lsdException w:unhideWhenUsed="0" w:uiPriority="73" w:semiHidden="0" w:name="Colorful Grid Accent 4"/>
+    <w:lsdException w:unhideWhenUsed="0" w:uiPriority="60" w:semiHidden="0" w:name="Light Shading Accent 5"/>
+    <w:lsdException w:unhideWhenUsed="0" w:uiPriority="61" w:semiHidden="0" w:name="Light List Accent 5"/>
+    <w:lsdException w:unhideWhenUsed="0" w:uiPriority="62" w:semiHidden="0" w:name="Light Grid Accent 5"/>
+    <w:lsdException w:unhideWhenUsed="0" w:uiPriority="63" w:semiHidden="0" w:name="Medium Shading 1 Accent 5"/>
+    <w:lsdException w:unhideWhenUsed="0" w:uiPriority="64" w:semiHidden="0" w:name="Medium Shading 2 Accent 5"/>
+    <w:lsdException w:unhideWhenUsed="0" w:uiPriority="65" w:semiHidden="0" w:name="Medium List 1 Accent 5"/>
     <w:lsdException w:qFormat="1" w:unhideWhenUsed="0" w:uiPriority="66" w:semiHidden="0" w:name="Medium List 2 Accent 5"/>
     <w:lsdException w:unhideWhenUsed="0" w:uiPriority="67" w:semiHidden="0" w:name="Medium Grid 1 Accent 5"/>
-    <w:lsdException w:qFormat="1" w:unhideWhenUsed="0" w:uiPriority="68" w:semiHidden="0" w:name="Medium Grid 2 Accent 5"/>
-    <w:lsdException w:qFormat="1" w:unhideWhenUsed="0" w:uiPriority="69" w:semiHidden="0" w:name="Medium Grid 3 Accent 5"/>
-    <w:lsdException w:qFormat="1" w:unhideWhenUsed="0" w:uiPriority="70" w:semiHidden="0" w:name="Dark List Accent 5"/>
-    <w:lsdException w:qFormat="1" w:unhideWhenUsed="0" w:uiPriority="71" w:semiHidden="0" w:name="Colorful Shading Accent 5"/>
-    <w:lsdException w:qFormat="1" w:unhideWhenUsed="0" w:uiPriority="72" w:semiHidden="0" w:name="Colorful List Accent 5"/>
-    <w:lsdException w:qFormat="1" w:unhideWhenUsed="0" w:uiPriority="73" w:semiHidden="0" w:name="Colorful Grid Accent 5"/>
+    <w:lsdException w:unhideWhenUsed="0" w:uiPriority="68" w:semiHidden="0" w:name="Medium Grid 2 Accent 5"/>
+    <w:lsdException w:unhideWhenUsed="0" w:uiPriority="69" w:semiHidden="0" w:name="Medium Grid 3 Accent 5"/>
+    <w:lsdException w:unhideWhenUsed="0" w:uiPriority="70" w:semiHidden="0" w:name="Dark List Accent 5"/>
+    <w:lsdException w:unhideWhenUsed="0" w:uiPriority="71" w:semiHidden="0" w:name="Colorful Shading Accent 5"/>
+    <w:lsdException w:unhideWhenUsed="0" w:uiPriority="72" w:semiHidden="0" w:name="Colorful List Accent 5"/>
+    <w:lsdException w:unhideWhenUsed="0" w:uiPriority="73" w:semiHidden="0" w:name="Colorful Grid Accent 5"/>
     <w:lsdException w:unhideWhenUsed="0" w:uiPriority="60" w:semiHidden="0" w:name="Light Shading Accent 6"/>
     <w:lsdException w:unhideWhenUsed="0" w:uiPriority="61" w:semiHidden="0" w:name="Light List Accent 6"/>
-    <w:lsdException w:qFormat="1" w:unhideWhenUsed="0" w:uiPriority="62" w:semiHidden="0" w:name="Light Grid Accent 6"/>
-    <w:lsdException w:qFormat="1" w:unhideWhenUsed="0" w:uiPriority="63" w:semiHidden="0" w:name="Medium Shading 1 Accent 6"/>
-    <w:lsdException w:qFormat="1" w:unhideWhenUsed="0" w:uiPriority="64" w:semiHidden="0" w:name="Medium Shading 2 Accent 6"/>
-    <w:lsdException w:qFormat="1" w:unhideWhenUsed="0" w:uiPriority="65" w:semiHidden="0" w:name="Medium List 1 Accent 6"/>
-    <w:lsdException w:qFormat="1" w:unhideWhenUsed="0" w:uiPriority="66" w:semiHidden="0" w:name="Medium List 2 Accent 6"/>
-    <w:lsdException w:qFormat="1" w:unhideWhenUsed="0" w:uiPriority="67" w:semiHidden="0" w:name="Medium Grid 1 Accent 6"/>
-    <w:lsdException w:qFormat="1" w:unhideWhenUsed="0" w:uiPriority="68" w:semiHidden="0" w:name="Medium Grid 2 Accent 6"/>
-    <w:lsdException w:qFormat="1" w:unhideWhenUsed="0" w:uiPriority="69" w:semiHidden="0" w:name="Medium Grid 3 Accent 6"/>
-    <w:lsdException w:qFormat="1" w:unhideWhenUsed="0" w:uiPriority="70" w:semiHidden="0" w:name="Dark List Accent 6"/>
-    <w:lsdException w:qFormat="1" w:unhideWhenUsed="0" w:uiPriority="71" w:semiHidden="0" w:name="Colorful Shading Accent 6"/>
-    <w:lsdException w:qFormat="1" w:unhideWhenUsed="0" w:uiPriority="72" w:semiHidden="0" w:name="Colorful List Accent 6"/>
-    <w:lsdException w:qFormat="1" w:unhideWhenUsed="0" w:uiPriority="73" w:semiHidden="0" w:name="Colorful Grid Accent 6"/>
+    <w:lsdException w:unhideWhenUsed="0" w:uiPriority="62" w:semiHidden="0" w:name="Light Grid Accent 6"/>
+    <w:lsdException w:unhideWhenUsed="0" w:uiPriority="63" w:semiHidden="0" w:name="Medium Shading 1 Accent 6"/>
+    <w:lsdException w:unhideWhenUsed="0" w:uiPriority="64" w:semiHidden="0" w:name="Medium Shading 2 Accent 6"/>
+    <w:lsdException w:unhideWhenUsed="0" w:uiPriority="65" w:semiHidden="0" w:name="Medium List 1 Accent 6"/>
+    <w:lsdException w:unhideWhenUsed="0" w:uiPriority="66" w:semiHidden="0" w:name="Medium List 2 Accent 6"/>
+    <w:lsdException w:unhideWhenUsed="0" w:uiPriority="67" w:semiHidden="0" w:name="Medium Grid 1 Accent 6"/>
+    <w:lsdException w:unhideWhenUsed="0" w:uiPriority="68" w:semiHidden="0" w:name="Medium Grid 2 Accent 6"/>
+    <w:lsdException w:unhideWhenUsed="0" w:uiPriority="69" w:semiHidden="0" w:name="Medium Grid 3 Accent 6"/>
+    <w:lsdException w:unhideWhenUsed="0" w:uiPriority="70" w:semiHidden="0" w:name="Dark List Accent 6"/>
+    <w:lsdException w:unhideWhenUsed="0" w:uiPriority="71" w:semiHidden="0" w:name="Colorful Shading Accent 6"/>
+    <w:lsdException w:unhideWhenUsed="0" w:uiPriority="72" w:semiHidden="0" w:name="Colorful List Accent 6"/>
+    <w:lsdException w:unhideWhenUsed="0" w:uiPriority="73" w:semiHidden="0" w:name="Colorful Grid Accent 6"/>
   </w:latentStyles>
   <w:style w:type="paragraph" w:default="1" w:styleId="1">
     <w:name w:val="Normal"/>

</xml_diff>